<commit_message>
working on revisions round 2!
</commit_message>
<xml_diff>
--- a/4 Manuscript/R2/META-D-21-00118R2 Title Page.docx
+++ b/4 Manuscript/R2/META-D-21-00118R2 Title Page.docx
@@ -72,10 +72,19 @@
       <w:r>
         <w:rPr>
           <w:rFonts w:ascii="Times New Roman" w:hAnsi="Times New Roman" w:cs="Times New Roman"/>
-          <w:sz w:val="24"/>
-          <w:szCs w:val="24"/>
-        </w:rPr>
-        <w:t xml:space="preserve">Only </w:t>
+          <w:color w:val="00B0F0"/>
+          <w:sz w:val="24"/>
+          <w:szCs w:val="24"/>
+        </w:rPr>
+        <w:t>Only</w:t>
+      </w:r>
+      <w:r>
+        <w:rPr>
+          <w:rFonts w:ascii="Times New Roman" w:hAnsi="Times New Roman" w:cs="Times New Roman"/>
+          <w:sz w:val="24"/>
+          <w:szCs w:val="24"/>
+        </w:rPr>
+        <w:t xml:space="preserve"> </w:t>
       </w:r>
       <w:r>
         <w:rPr>
@@ -188,6 +197,7 @@
           <w:rFonts w:ascii="Times New Roman" w:hAnsi="Times New Roman" w:cs="Times New Roman"/>
           <w:sz w:val="24"/>
           <w:szCs w:val="24"/>
+          <w:highlight w:val="yellow"/>
         </w:rPr>
         <w:t>XXX</w:t>
       </w:r>

</xml_diff>